<commit_message>
nuevo tp prog web
</commit_message>
<xml_diff>
--- a/2do_anho/2do_cuatrimestre/2etica/4elementos_constitutivos_de_la_etica/tp4_Dresch_Pedro.docx
+++ b/2do_anho/2do_cuatrimestre/2etica/4elementos_constitutivos_de_la_etica/tp4_Dresch_Pedro.docx
@@ -4,6 +4,7 @@
   <w:body>
     <w:p>
       <w:pPr>
+        <w:jc w:val="both"/>
         <w:rPr>
           <w:lang w:val="es-ES"/>
         </w:rPr>
@@ -17,6 +18,7 @@
     </w:p>
     <w:p>
       <w:pPr>
+        <w:jc w:val="both"/>
         <w:rPr>
           <w:lang w:val="es-ES"/>
         </w:rPr>
@@ -30,6 +32,7 @@
     </w:p>
     <w:p>
       <w:pPr>
+        <w:jc w:val="both"/>
         <w:rPr>
           <w:lang w:val="es-ES"/>
         </w:rPr>
@@ -43,31 +46,21 @@
     </w:p>
     <w:p>
       <w:pPr>
-        <w:rPr>
-          <w:lang w:val="es-ES"/>
-        </w:rPr>
-      </w:pPr>
-      <w:r>
-        <w:rPr>
-          <w:lang w:val="es-ES"/>
-        </w:rPr>
-        <w:t xml:space="preserve">1. ¿Cuál es el contenido esencial de </w:t>
-      </w:r>
-      <w:r>
-        <w:rPr>
-          <w:lang w:val="es-ES"/>
-        </w:rPr>
-        <w:t>una norma</w:t>
-      </w:r>
-      <w:r>
-        <w:rPr>
-          <w:lang w:val="es-ES"/>
-        </w:rPr>
-        <w:t xml:space="preserve"> para que sea moral? Es decir, ¿qué no debe faltar en una norma para poder calificarla como moral?</w:t>
-      </w:r>
-    </w:p>
-    <w:p>
-      <w:pPr>
+        <w:jc w:val="both"/>
+        <w:rPr>
+          <w:lang w:val="es-ES"/>
+        </w:rPr>
+      </w:pPr>
+      <w:r>
+        <w:rPr>
+          <w:lang w:val="es-ES"/>
+        </w:rPr>
+        <w:t>1. ¿Cuál es el contenido esencial de una norma para que sea moral? Es decir, ¿qué no debe faltar en una norma para poder calificarla como moral?</w:t>
+      </w:r>
+    </w:p>
+    <w:p>
+      <w:pPr>
+        <w:jc w:val="both"/>
         <w:rPr>
           <w:lang w:val="es-ES"/>
         </w:rPr>
@@ -81,6 +74,7 @@
     </w:p>
     <w:p>
       <w:pPr>
+        <w:jc w:val="both"/>
         <w:rPr>
           <w:lang w:val="es-ES"/>
         </w:rPr>
@@ -93,6 +87,9 @@
       </w:r>
     </w:p>
     <w:p>
+      <w:pPr>
+        <w:jc w:val="both"/>
+      </w:pPr>
       <w:r>
         <w:rPr>
           <w:lang w:val="es-ES"/>
@@ -103,13 +100,245 @@
         <w:t>¿Por qué?</w:t>
       </w:r>
     </w:p>
+    <w:p>
+      <w:pPr>
+        <w:jc w:val="both"/>
+      </w:pPr>
+      <w:r>
+        <w:t>Desarrollo:</w:t>
+      </w:r>
+    </w:p>
+    <w:p>
+      <w:pPr>
+        <w:pStyle w:val="Prrafodelista"/>
+        <w:numPr>
+          <w:ilvl w:val="0"/>
+          <w:numId w:val="2"/>
+        </w:numPr>
+        <w:jc w:val="both"/>
+      </w:pPr>
+      <w:r>
+        <w:rPr>
+          <w:b/>
+          <w:bCs/>
+        </w:rPr>
+        <w:t>Libertad Moral</w:t>
+      </w:r>
+      <w:r>
+        <w:t xml:space="preserve">: </w:t>
+      </w:r>
+      <w:r>
+        <w:t xml:space="preserve">se refiere al poder de </w:t>
+      </w:r>
+      <w:r>
+        <w:rPr>
+          <w:b/>
+          <w:bCs/>
+        </w:rPr>
+        <w:t>Elección</w:t>
+      </w:r>
+      <w:r>
+        <w:t xml:space="preserve"> que tenemos las personas al tomar decisiones de una manera </w:t>
+      </w:r>
+      <w:r>
+        <w:rPr>
+          <w:b/>
+          <w:bCs/>
+        </w:rPr>
+        <w:t>Responsable</w:t>
+      </w:r>
+      <w:r>
+        <w:t xml:space="preserve"> en su más </w:t>
+      </w:r>
+      <w:r>
+        <w:t>íntima</w:t>
+      </w:r>
+      <w:r>
+        <w:t xml:space="preserve"> concepción, sin la necesidad de la intervención de las normas jurídicas, oriundas de la </w:t>
+      </w:r>
+      <w:r>
+        <w:rPr>
+          <w:b/>
+          <w:bCs/>
+        </w:rPr>
+        <w:t>ética normativa</w:t>
+      </w:r>
+      <w:r>
+        <w:t>.</w:t>
+      </w:r>
+    </w:p>
+    <w:p>
+      <w:pPr>
+        <w:pStyle w:val="Prrafodelista"/>
+        <w:jc w:val="both"/>
+        <w:rPr>
+          <w:lang w:val="es-ES"/>
+        </w:rPr>
+      </w:pPr>
+      <w:r>
+        <w:rPr>
+          <w:b/>
+          <w:bCs/>
+          <w:lang w:val="es-ES"/>
+        </w:rPr>
+        <w:t>Conciencia moral</w:t>
+      </w:r>
+      <w:r>
+        <w:rPr>
+          <w:lang w:val="es-ES"/>
+        </w:rPr>
+        <w:t xml:space="preserve">: </w:t>
+      </w:r>
+      <w:r>
+        <w:rPr>
+          <w:lang w:val="es-ES"/>
+        </w:rPr>
+        <w:t>La conciencia moral muestra l</w:t>
+      </w:r>
+      <w:r>
+        <w:rPr>
+          <w:lang w:val="es-ES"/>
+        </w:rPr>
+        <w:t>a</w:t>
+      </w:r>
+      <w:r>
+        <w:rPr>
+          <w:lang w:val="es-ES"/>
+        </w:rPr>
+        <w:t xml:space="preserve"> </w:t>
+      </w:r>
+      <w:r>
+        <w:rPr>
+          <w:lang w:val="es-ES"/>
+        </w:rPr>
+        <w:t xml:space="preserve">rectitud ética </w:t>
+      </w:r>
+      <w:r>
+        <w:rPr>
+          <w:lang w:val="es-ES"/>
+        </w:rPr>
+        <w:t>de una persona, que puede distinguir entre una buena acción y una mala acción.</w:t>
+      </w:r>
+    </w:p>
+    <w:p>
+      <w:pPr>
+        <w:pStyle w:val="Prrafodelista"/>
+        <w:jc w:val="both"/>
+      </w:pPr>
+    </w:p>
+    <w:p>
+      <w:pPr>
+        <w:pStyle w:val="Prrafodelista"/>
+        <w:numPr>
+          <w:ilvl w:val="0"/>
+          <w:numId w:val="2"/>
+        </w:numPr>
+        <w:jc w:val="both"/>
+      </w:pPr>
+      <w:r>
+        <w:t xml:space="preserve">1. </w:t>
+      </w:r>
+      <w:r>
+        <w:t>El</w:t>
+      </w:r>
+      <w:r>
+        <w:t xml:space="preserve"> </w:t>
+      </w:r>
+      <w:r>
+        <w:t>contenido de una norma moral no es un comportamiento sino un criterio de</w:t>
+      </w:r>
+      <w:r>
+        <w:t xml:space="preserve"> </w:t>
+      </w:r>
+      <w:r>
+        <w:t>comportamiento</w:t>
+      </w:r>
+      <w:r>
+        <w:t>. E</w:t>
+      </w:r>
+      <w:r>
+        <w:t>l fundamento</w:t>
+      </w:r>
+      <w:r>
+        <w:t xml:space="preserve"> </w:t>
+      </w:r>
+      <w:r>
+        <w:t>de las normas es la objetividad del bien que se debe hacer y del mal que se debe evitar.</w:t>
+      </w:r>
+    </w:p>
+    <w:p>
+      <w:pPr>
+        <w:pStyle w:val="Prrafodelista"/>
+        <w:jc w:val="both"/>
+      </w:pPr>
+    </w:p>
+    <w:p>
+      <w:pPr>
+        <w:pStyle w:val="Prrafodelista"/>
+        <w:jc w:val="both"/>
+      </w:pPr>
+      <w:r>
+        <w:t xml:space="preserve">2. Origen de las normas morales: </w:t>
+      </w:r>
+      <w:r>
+        <w:t>se origina mediante la cultura, a través de las dinámicas de mediación y comunicación; en otras palabras, nuestra moral es heredada de tiempos anteriores a los nuestros, consagrados en la cultura.</w:t>
+      </w:r>
+    </w:p>
+    <w:p>
+      <w:pPr>
+        <w:pStyle w:val="Prrafodelista"/>
+        <w:jc w:val="both"/>
+      </w:pPr>
+    </w:p>
+    <w:p>
+      <w:pPr>
+        <w:pStyle w:val="Prrafodelista"/>
+        <w:jc w:val="both"/>
+      </w:pPr>
+      <w:r>
+        <w:t xml:space="preserve">3. </w:t>
+      </w:r>
+      <w:r>
+        <w:t xml:space="preserve">La </w:t>
+      </w:r>
+      <w:r>
+        <w:t>norma moral</w:t>
+      </w:r>
+      <w:r>
+        <w:t xml:space="preserve"> se formula con la posibilidad del razonamiento moral, como diálogo de conciencia, que permite a los demás comprender mejor y expresar de manera más inteligible los valores con los que están de acuerdo.</w:t>
+      </w:r>
+    </w:p>
+    <w:p>
+      <w:pPr>
+        <w:pStyle w:val="Prrafodelista"/>
+        <w:jc w:val="both"/>
+      </w:pPr>
+    </w:p>
+    <w:p>
+      <w:pPr>
+        <w:pStyle w:val="Prrafodelista"/>
+        <w:jc w:val="both"/>
+      </w:pPr>
+      <w:r>
+        <w:t xml:space="preserve">4. </w:t>
+      </w:r>
+      <w:r>
+        <w:t>Las normas morales</w:t>
+      </w:r>
+      <w:r>
+        <w:t xml:space="preserve"> </w:t>
+      </w:r>
+      <w:r>
+        <w:t>debe actualizarse en su formulación en base a la experiencia relacionada a ese valor en concreto. Por ejemplo, si no tuve ninguna experiencia que me haga cuestionar el valor de la vida, no tendré donde sostenerme para formular una norma moral en conciencia, y así determinar el aprecio que tengo por la vida.</w:t>
+      </w:r>
+    </w:p>
     <w:sectPr>
-      <w:headerReference w:type="even" r:id="rId6"/>
-      <w:headerReference w:type="default" r:id="rId7"/>
-      <w:footerReference w:type="even" r:id="rId8"/>
-      <w:footerReference w:type="default" r:id="rId9"/>
-      <w:headerReference w:type="first" r:id="rId10"/>
-      <w:footerReference w:type="first" r:id="rId11"/>
+      <w:headerReference w:type="even" r:id="rId7"/>
+      <w:headerReference w:type="default" r:id="rId8"/>
+      <w:footerReference w:type="even" r:id="rId9"/>
+      <w:footerReference w:type="default" r:id="rId10"/>
+      <w:headerReference w:type="first" r:id="rId11"/>
+      <w:footerReference w:type="first" r:id="rId12"/>
       <w:pgSz w:w="12240" w:h="15840" w:code="1"/>
       <w:pgMar w:top="1440" w:right="1440" w:bottom="1440" w:left="1440" w:header="708" w:footer="708" w:gutter="0"/>
       <w:cols w:space="708"/>
@@ -227,6 +456,195 @@
     </w:pPr>
   </w:p>
 </w:hdr>
+</file>
+
+<file path=word/numbering.xml><?xml version="1.0" encoding="utf-8"?>
+<w:numbering xmlns:wpc="http://schemas.microsoft.com/office/word/2010/wordprocessingCanvas" xmlns:cx="http://schemas.microsoft.com/office/drawing/2014/chartex" xmlns:cx1="http://schemas.microsoft.com/office/drawing/2015/9/8/chartex" xmlns:cx2="http://schemas.microsoft.com/office/drawing/2015/10/21/chartex" xmlns:cx3="http://schemas.microsoft.com/office/drawing/2016/5/9/chartex" xmlns:cx4="http://schemas.microsoft.com/office/drawing/2016/5/10/chartex" xmlns:cx5="http://schemas.microsoft.com/office/drawing/2016/5/11/chartex" xmlns:cx6="http://schemas.microsoft.com/office/drawing/2016/5/12/chartex" xmlns:cx7="http://schemas.microsoft.com/office/drawing/2016/5/13/chartex" xmlns:cx8="http://schemas.microsoft.com/office/drawing/2016/5/14/chartex" xmlns:mc="http://schemas.openxmlformats.org/markup-compatibility/2006" xmlns:aink="http://schemas.microsoft.com/office/drawing/2016/ink" xmlns:am3d="http://schemas.microsoft.com/office/drawing/2017/model3d" xmlns:o="urn:schemas-microsoft-com:office:office" xmlns:oel="http://schemas.microsoft.com/office/2019/extlst" xmlns:r="http://schemas.openxmlformats.org/officeDocument/2006/relationships" xmlns:m="http://schemas.openxmlformats.org/officeDocument/2006/math" xmlns:v="urn:schemas-microsoft-com:vml" xmlns:wp14="http://schemas.microsoft.com/office/word/2010/wordprocessingDrawing" xmlns:wp="http://schemas.openxmlformats.org/drawingml/2006/wordprocessingDrawing" xmlns:w10="urn:schemas-microsoft-com:office:word" xmlns:w="http://schemas.openxmlformats.org/wordprocessingml/2006/main" xmlns:w14="http://schemas.microsoft.com/office/word/2010/wordml" xmlns:w15="http://schemas.microsoft.com/office/word/2012/wordml" xmlns:w16cex="http://schemas.microsoft.com/office/word/2018/wordml/cex" xmlns:w16cid="http://schemas.microsoft.com/office/word/2016/wordml/cid" xmlns:w16="http://schemas.microsoft.com/office/word/2018/wordml" xmlns:w16sdtdh="http://schemas.microsoft.com/office/word/2020/wordml/sdtdatahash" xmlns:w16se="http://schemas.microsoft.com/office/word/2015/wordml/symex" xmlns:wpg="http://schemas.microsoft.com/office/word/2010/wordprocessingGroup" xmlns:wpi="http://schemas.microsoft.com/office/word/2010/wordprocessingInk" xmlns:wne="http://schemas.microsoft.com/office/word/2006/wordml" xmlns:wps="http://schemas.microsoft.com/office/word/2010/wordprocessingShape" mc:Ignorable="w14 w15 w16se w16cid w16 w16cex w16sdtdh wp14">
+  <w:abstractNum w:abstractNumId="0" w15:restartNumberingAfterBreak="0">
+    <w:nsid w:val="1A9B6C70"/>
+    <w:multiLevelType w:val="hybridMultilevel"/>
+    <w:tmpl w:val="B966324C"/>
+    <w:lvl w:ilvl="0" w:tplc="3ED4D58A">
+      <w:start w:val="1"/>
+      <w:numFmt w:val="decimal"/>
+      <w:lvlText w:val="%1-"/>
+      <w:lvlJc w:val="left"/>
+      <w:pPr>
+        <w:ind w:left="720" w:hanging="360"/>
+      </w:pPr>
+      <w:rPr>
+        <w:rFonts w:hint="default"/>
+      </w:rPr>
+    </w:lvl>
+    <w:lvl w:ilvl="1" w:tplc="2C0A0019" w:tentative="1">
+      <w:start w:val="1"/>
+      <w:numFmt w:val="lowerLetter"/>
+      <w:lvlText w:val="%2."/>
+      <w:lvlJc w:val="left"/>
+      <w:pPr>
+        <w:ind w:left="1440" w:hanging="360"/>
+      </w:pPr>
+    </w:lvl>
+    <w:lvl w:ilvl="2" w:tplc="2C0A001B" w:tentative="1">
+      <w:start w:val="1"/>
+      <w:numFmt w:val="lowerRoman"/>
+      <w:lvlText w:val="%3."/>
+      <w:lvlJc w:val="right"/>
+      <w:pPr>
+        <w:ind w:left="2160" w:hanging="180"/>
+      </w:pPr>
+    </w:lvl>
+    <w:lvl w:ilvl="3" w:tplc="2C0A000F" w:tentative="1">
+      <w:start w:val="1"/>
+      <w:numFmt w:val="decimal"/>
+      <w:lvlText w:val="%4."/>
+      <w:lvlJc w:val="left"/>
+      <w:pPr>
+        <w:ind w:left="2880" w:hanging="360"/>
+      </w:pPr>
+    </w:lvl>
+    <w:lvl w:ilvl="4" w:tplc="2C0A0019" w:tentative="1">
+      <w:start w:val="1"/>
+      <w:numFmt w:val="lowerLetter"/>
+      <w:lvlText w:val="%5."/>
+      <w:lvlJc w:val="left"/>
+      <w:pPr>
+        <w:ind w:left="3600" w:hanging="360"/>
+      </w:pPr>
+    </w:lvl>
+    <w:lvl w:ilvl="5" w:tplc="2C0A001B" w:tentative="1">
+      <w:start w:val="1"/>
+      <w:numFmt w:val="lowerRoman"/>
+      <w:lvlText w:val="%6."/>
+      <w:lvlJc w:val="right"/>
+      <w:pPr>
+        <w:ind w:left="4320" w:hanging="180"/>
+      </w:pPr>
+    </w:lvl>
+    <w:lvl w:ilvl="6" w:tplc="2C0A000F" w:tentative="1">
+      <w:start w:val="1"/>
+      <w:numFmt w:val="decimal"/>
+      <w:lvlText w:val="%7."/>
+      <w:lvlJc w:val="left"/>
+      <w:pPr>
+        <w:ind w:left="5040" w:hanging="360"/>
+      </w:pPr>
+    </w:lvl>
+    <w:lvl w:ilvl="7" w:tplc="2C0A0019" w:tentative="1">
+      <w:start w:val="1"/>
+      <w:numFmt w:val="lowerLetter"/>
+      <w:lvlText w:val="%8."/>
+      <w:lvlJc w:val="left"/>
+      <w:pPr>
+        <w:ind w:left="5760" w:hanging="360"/>
+      </w:pPr>
+    </w:lvl>
+    <w:lvl w:ilvl="8" w:tplc="2C0A001B" w:tentative="1">
+      <w:start w:val="1"/>
+      <w:numFmt w:val="lowerRoman"/>
+      <w:lvlText w:val="%9."/>
+      <w:lvlJc w:val="right"/>
+      <w:pPr>
+        <w:ind w:left="6480" w:hanging="180"/>
+      </w:pPr>
+    </w:lvl>
+  </w:abstractNum>
+  <w:abstractNum w:abstractNumId="1" w15:restartNumberingAfterBreak="0">
+    <w:nsid w:val="58544A80"/>
+    <w:multiLevelType w:val="hybridMultilevel"/>
+    <w:tmpl w:val="8E003130"/>
+    <w:lvl w:ilvl="0" w:tplc="C4521A5C">
+      <w:start w:val="1"/>
+      <w:numFmt w:val="upperLetter"/>
+      <w:lvlText w:val="%1-"/>
+      <w:lvlJc w:val="left"/>
+      <w:pPr>
+        <w:ind w:left="720" w:hanging="360"/>
+      </w:pPr>
+      <w:rPr>
+        <w:rFonts w:hint="default"/>
+      </w:rPr>
+    </w:lvl>
+    <w:lvl w:ilvl="1" w:tplc="2C0A0019" w:tentative="1">
+      <w:start w:val="1"/>
+      <w:numFmt w:val="lowerLetter"/>
+      <w:lvlText w:val="%2."/>
+      <w:lvlJc w:val="left"/>
+      <w:pPr>
+        <w:ind w:left="1440" w:hanging="360"/>
+      </w:pPr>
+    </w:lvl>
+    <w:lvl w:ilvl="2" w:tplc="2C0A001B" w:tentative="1">
+      <w:start w:val="1"/>
+      <w:numFmt w:val="lowerRoman"/>
+      <w:lvlText w:val="%3."/>
+      <w:lvlJc w:val="right"/>
+      <w:pPr>
+        <w:ind w:left="2160" w:hanging="180"/>
+      </w:pPr>
+    </w:lvl>
+    <w:lvl w:ilvl="3" w:tplc="2C0A000F" w:tentative="1">
+      <w:start w:val="1"/>
+      <w:numFmt w:val="decimal"/>
+      <w:lvlText w:val="%4."/>
+      <w:lvlJc w:val="left"/>
+      <w:pPr>
+        <w:ind w:left="2880" w:hanging="360"/>
+      </w:pPr>
+    </w:lvl>
+    <w:lvl w:ilvl="4" w:tplc="2C0A0019" w:tentative="1">
+      <w:start w:val="1"/>
+      <w:numFmt w:val="lowerLetter"/>
+      <w:lvlText w:val="%5."/>
+      <w:lvlJc w:val="left"/>
+      <w:pPr>
+        <w:ind w:left="3600" w:hanging="360"/>
+      </w:pPr>
+    </w:lvl>
+    <w:lvl w:ilvl="5" w:tplc="2C0A001B" w:tentative="1">
+      <w:start w:val="1"/>
+      <w:numFmt w:val="lowerRoman"/>
+      <w:lvlText w:val="%6."/>
+      <w:lvlJc w:val="right"/>
+      <w:pPr>
+        <w:ind w:left="4320" w:hanging="180"/>
+      </w:pPr>
+    </w:lvl>
+    <w:lvl w:ilvl="6" w:tplc="2C0A000F" w:tentative="1">
+      <w:start w:val="1"/>
+      <w:numFmt w:val="decimal"/>
+      <w:lvlText w:val="%7."/>
+      <w:lvlJc w:val="left"/>
+      <w:pPr>
+        <w:ind w:left="5040" w:hanging="360"/>
+      </w:pPr>
+    </w:lvl>
+    <w:lvl w:ilvl="7" w:tplc="2C0A0019" w:tentative="1">
+      <w:start w:val="1"/>
+      <w:numFmt w:val="lowerLetter"/>
+      <w:lvlText w:val="%8."/>
+      <w:lvlJc w:val="left"/>
+      <w:pPr>
+        <w:ind w:left="5760" w:hanging="360"/>
+      </w:pPr>
+    </w:lvl>
+    <w:lvl w:ilvl="8" w:tplc="2C0A001B" w:tentative="1">
+      <w:start w:val="1"/>
+      <w:numFmt w:val="lowerRoman"/>
+      <w:lvlText w:val="%9."/>
+      <w:lvlJc w:val="right"/>
+      <w:pPr>
+        <w:ind w:left="6480" w:hanging="180"/>
+      </w:pPr>
+    </w:lvl>
+  </w:abstractNum>
+  <w:num w:numId="1" w16cid:durableId="106049079">
+    <w:abstractNumId w:val="0"/>
+  </w:num>
+  <w:num w:numId="2" w16cid:durableId="1505589675">
+    <w:abstractNumId w:val="1"/>
+  </w:num>
+</w:numbering>
 </file>
 
 <file path=word/styles.xml><?xml version="1.0" encoding="utf-8"?>
@@ -352,6 +770,7 @@
     <w:lsdException w:name="HTML Sample" w:semiHidden="1" w:unhideWhenUsed="1"/>
     <w:lsdException w:name="HTML Typewriter" w:semiHidden="1" w:unhideWhenUsed="1"/>
     <w:lsdException w:name="HTML Variable" w:semiHidden="1" w:unhideWhenUsed="1"/>
+    <w:lsdException w:name="Normal Table" w:semiHidden="1" w:unhideWhenUsed="1"/>
     <w:lsdException w:name="annotation subject" w:semiHidden="1" w:unhideWhenUsed="1"/>
     <w:lsdException w:name="No List" w:semiHidden="1" w:unhideWhenUsed="1"/>
     <w:lsdException w:name="Outline List 1" w:semiHidden="1" w:unhideWhenUsed="1"/>
@@ -397,9 +816,11 @@
     <w:lsdException w:name="Table Subtle 1" w:semiHidden="1" w:unhideWhenUsed="1"/>
     <w:lsdException w:name="Table Subtle 2" w:semiHidden="1" w:unhideWhenUsed="1"/>
     <w:lsdException w:name="Table Web 1" w:semiHidden="1" w:unhideWhenUsed="1"/>
+    <w:lsdException w:name="Table Web 2" w:semiHidden="1" w:unhideWhenUsed="1"/>
     <w:lsdException w:name="Table Web 3" w:semiHidden="1" w:unhideWhenUsed="1"/>
     <w:lsdException w:name="Balloon Text" w:semiHidden="1" w:unhideWhenUsed="1"/>
     <w:lsdException w:name="Table Grid" w:uiPriority="39"/>
+    <w:lsdException w:name="Table Theme" w:semiHidden="1" w:unhideWhenUsed="1"/>
     <w:lsdException w:name="Placeholder Text" w:semiHidden="1"/>
     <w:lsdException w:name="No Spacing" w:uiPriority="1" w:qFormat="1"/>
     <w:lsdException w:name="Light Shading" w:uiPriority="60"/>
@@ -699,6 +1120,17 @@
     <w:uiPriority w:val="99"/>
     <w:rsid w:val="00521937"/>
   </w:style>
+  <w:style w:type="paragraph" w:styleId="Prrafodelista">
+    <w:name w:val="List Paragraph"/>
+    <w:basedOn w:val="Normal"/>
+    <w:uiPriority w:val="34"/>
+    <w:qFormat/>
+    <w:rsid w:val="009F74D3"/>
+    <w:pPr>
+      <w:ind w:left="720"/>
+      <w:contextualSpacing/>
+    </w:pPr>
+  </w:style>
 </w:styles>
 </file>
 

</xml_diff>